<commit_message>
Cahier des charges analyse
</commit_message>
<xml_diff>
--- a/Cahier des charges/versions/Cahier des charges analyse.docx
+++ b/Cahier des charges/versions/Cahier des charges analyse.docx
@@ -1,12 +1,12 @@
 
 <file path=word/document.xml><?xml version="1.0" encoding="utf-8"?>
-<w:document xmlns:wpc="http://schemas.microsoft.com/office/word/2010/wordprocessingCanvas" xmlns:mo="http://schemas.microsoft.com/office/mac/office/2008/main" xmlns:mc="http://schemas.openxmlformats.org/markup-compatibility/2006" xmlns:mv="urn:schemas-microsoft-com:mac:vml" xmlns:o="urn:schemas-microsoft-com:office:office" xmlns:r="http://schemas.openxmlformats.org/officeDocument/2006/relationships" xmlns:m="http://schemas.openxmlformats.org/officeDocument/2006/math" xmlns:v="urn:schemas-microsoft-com:vml" xmlns:wp14="http://schemas.microsoft.com/office/word/2010/wordprocessingDrawing" xmlns:wp="http://schemas.openxmlformats.org/drawingml/2006/wordprocessingDrawing" xmlns:w10="urn:schemas-microsoft-com:office:word" xmlns:w="http://schemas.openxmlformats.org/wordprocessingml/2006/main" xmlns:w14="http://schemas.microsoft.com/office/word/2010/wordml" xmlns:w15="http://schemas.microsoft.com/office/word/2012/wordml" xmlns:wpg="http://schemas.microsoft.com/office/word/2010/wordprocessingGroup" xmlns:wpi="http://schemas.microsoft.com/office/word/2010/wordprocessingInk" xmlns:wne="http://schemas.microsoft.com/office/word/2006/wordml" xmlns:wps="http://schemas.microsoft.com/office/word/2010/wordprocessingShape" mc:Ignorable="w14 w15 wp14">
+<w:document xmlns:wpc="http://schemas.microsoft.com/office/word/2010/wordprocessingCanvas" xmlns:mc="http://schemas.openxmlformats.org/markup-compatibility/2006" xmlns:o="urn:schemas-microsoft-com:office:office" xmlns:r="http://schemas.openxmlformats.org/officeDocument/2006/relationships" xmlns:m="http://schemas.openxmlformats.org/officeDocument/2006/math" xmlns:v="urn:schemas-microsoft-com:vml" xmlns:wp14="http://schemas.microsoft.com/office/word/2010/wordprocessingDrawing" xmlns:wp="http://schemas.openxmlformats.org/drawingml/2006/wordprocessingDrawing" xmlns:w10="urn:schemas-microsoft-com:office:word" xmlns:w="http://schemas.openxmlformats.org/wordprocessingml/2006/main" xmlns:w14="http://schemas.microsoft.com/office/word/2010/wordml" xmlns:w15="http://schemas.microsoft.com/office/word/2012/wordml" xmlns:wpg="http://schemas.microsoft.com/office/word/2010/wordprocessingGroup" xmlns:wpi="http://schemas.microsoft.com/office/word/2010/wordprocessingInk" xmlns:wne="http://schemas.microsoft.com/office/word/2006/wordml" xmlns:wps="http://schemas.microsoft.com/office/word/2010/wordprocessingShape" mc:Ignorable="w14 w15 wp14">
   <w:body>
     <w:p>
       <w:r>
         <w:rPr>
           <w:noProof/>
-          <w:lang w:val="fr-FR" w:eastAsia="zh-CN"/>
+          <w:lang w:eastAsia="fr-CH"/>
         </w:rPr>
         <w:drawing>
           <wp:inline distT="0" distB="0" distL="0" distR="0" wp14:anchorId="4610BEBF" wp14:editId="0B726F0B">
@@ -265,7 +265,7 @@
           <w:noProof/>
           <w:sz w:val="24"/>
           <w:szCs w:val="24"/>
-          <w:lang w:val="fr-FR" w:eastAsia="zh-CN"/>
+          <w:lang w:eastAsia="fr-CH"/>
         </w:rPr>
         <mc:AlternateContent>
           <mc:Choice Requires="wps">
@@ -339,7 +339,7 @@
               </wp:anchor>
             </w:drawing>
           </mc:Choice>
-          <mc:Fallback>
+          <mc:Fallback xmlns:mv="urn:schemas-microsoft-com:mac:vml" xmlns:mo="http://schemas.microsoft.com/office/mac/office/2008/main">
             <w:pict>
               <v:shapetype w14:anchorId="5D84EB07" id="_x0000_t202" coordsize="21600,21600" o:spt="202" path="m0,0l0,21600,21600,21600,21600,0xe">
                 <v:stroke joinstyle="miter"/>
@@ -606,7 +606,7 @@
           <w:noProof/>
           <w:sz w:val="24"/>
           <w:szCs w:val="24"/>
-          <w:lang w:val="fr-FR" w:eastAsia="zh-CN"/>
+          <w:lang w:eastAsia="fr-CH"/>
         </w:rPr>
         <w:drawing>
           <wp:anchor distT="0" distB="0" distL="114300" distR="114300" simplePos="0" relativeHeight="251658240" behindDoc="0" locked="0" layoutInCell="1" allowOverlap="1" wp14:anchorId="4900738C" wp14:editId="315D9BC6">
@@ -1944,7 +1944,13 @@
         <w:t xml:space="preserve"> un écran. </w:t>
       </w:r>
       <w:r>
-        <w:t>La partie d’analyse de ce projet doit fournir aux étudiants les informations nécessaires afin qu’ils puissent étalblir un cahier des charges contenant la description des objectifs auxquels doit répondre le produit final.</w:t>
+        <w:t>La partie d’analyse de ce projet doit fournir aux étudiants les informations néces</w:t>
+      </w:r>
+      <w:r>
+        <w:t>saires afin qu’ils puissent éta</w:t>
+      </w:r>
+      <w:r>
+        <w:t>blir un cahier des charges contenant la description des objectifs auxquels doit répondre le produit final.</w:t>
       </w:r>
     </w:p>
     <w:p>
@@ -1976,7 +1982,7 @@
     </w:p>
     <w:p>
       <w:pPr>
-        <w:pStyle w:val="Pardeliste"/>
+        <w:pStyle w:val="Paragraphedeliste"/>
         <w:numPr>
           <w:ilvl w:val="0"/>
           <w:numId w:val="5"/>
@@ -1988,7 +1994,7 @@
     </w:p>
     <w:p>
       <w:pPr>
-        <w:pStyle w:val="Pardeliste"/>
+        <w:pStyle w:val="Paragraphedeliste"/>
         <w:numPr>
           <w:ilvl w:val="0"/>
           <w:numId w:val="5"/>
@@ -2000,7 +2006,7 @@
     </w:p>
     <w:p>
       <w:pPr>
-        <w:pStyle w:val="Pardeliste"/>
+        <w:pStyle w:val="Paragraphedeliste"/>
         <w:numPr>
           <w:ilvl w:val="0"/>
           <w:numId w:val="5"/>
@@ -2012,7 +2018,7 @@
     </w:p>
     <w:p>
       <w:pPr>
-        <w:pStyle w:val="Pardeliste"/>
+        <w:pStyle w:val="Paragraphedeliste"/>
         <w:numPr>
           <w:ilvl w:val="0"/>
           <w:numId w:val="5"/>
@@ -2071,38 +2077,35 @@
         <w:t xml:space="preserve"> et les jeux vidéos</w:t>
       </w:r>
       <w:r>
+        <w:t xml:space="preserve">. </w:t>
+      </w:r>
+      <w:r>
+        <w:t>Les étudiants vont par conséquent effectuer un</w:t>
+      </w:r>
+      <w:r>
+        <w:t>e phase</w:t>
+      </w:r>
+      <w:r>
+        <w:t xml:space="preserve"> </w:t>
+      </w:r>
+      <w:r>
+        <w:t>d’idéation</w:t>
+      </w:r>
+      <w:r>
+        <w:t xml:space="preserve"> afin de trouver à la fois les fonctionnalités pertinentes et la technologie sur laquelle / lesquelles le produit sera développé</w:t>
+      </w:r>
+      <w:r>
+        <w:t xml:space="preserve"> en fonction de ces </w:t>
+      </w:r>
+      <w:r>
+        <w:t>contrainte</w:t>
+      </w:r>
+      <w:r>
+        <w:t>s</w:t>
+      </w:r>
+      <w:r>
         <w:t>.</w:t>
       </w:r>
-      <w:r>
-        <w:t xml:space="preserve"> </w:t>
-      </w:r>
-      <w:r>
-        <w:t>Les étudiants vont par conséquent effectuer un</w:t>
-      </w:r>
-      <w:r>
-        <w:t>e phase</w:t>
-      </w:r>
-      <w:r>
-        <w:t xml:space="preserve"> </w:t>
-      </w:r>
-      <w:r>
-        <w:t>d’idéation</w:t>
-      </w:r>
-      <w:r>
-        <w:t xml:space="preserve"> afin de trouver à la fois les fonctionnalités pertinentes et la technologie sur laquelle / lesquelles le produit sera développé</w:t>
-      </w:r>
-      <w:r>
-        <w:t xml:space="preserve"> en fonction de ces </w:t>
-      </w:r>
-      <w:r>
-        <w:t>contrainte</w:t>
-      </w:r>
-      <w:r>
-        <w:t>s</w:t>
-      </w:r>
-      <w:r>
-        <w:t>.</w:t>
-      </w:r>
     </w:p>
     <w:p>
       <w:pPr>
@@ -2127,7 +2130,7 @@
     </w:p>
     <w:p>
       <w:pPr>
-        <w:pStyle w:val="Pardeliste"/>
+        <w:pStyle w:val="Paragraphedeliste"/>
         <w:numPr>
           <w:ilvl w:val="0"/>
           <w:numId w:val="11"/>
@@ -2140,7 +2143,7 @@
     </w:p>
     <w:p>
       <w:pPr>
-        <w:pStyle w:val="Pardeliste"/>
+        <w:pStyle w:val="Paragraphedeliste"/>
         <w:numPr>
           <w:ilvl w:val="0"/>
           <w:numId w:val="11"/>
@@ -2159,7 +2162,7 @@
     </w:p>
     <w:p>
       <w:pPr>
-        <w:pStyle w:val="Pardeliste"/>
+        <w:pStyle w:val="Paragraphedeliste"/>
         <w:numPr>
           <w:ilvl w:val="0"/>
           <w:numId w:val="11"/>
@@ -2172,7 +2175,7 @@
     </w:p>
     <w:p>
       <w:pPr>
-        <w:pStyle w:val="Pardeliste"/>
+        <w:pStyle w:val="Paragraphedeliste"/>
         <w:numPr>
           <w:ilvl w:val="0"/>
           <w:numId w:val="11"/>
@@ -2185,7 +2188,7 @@
     </w:p>
     <w:p>
       <w:pPr>
-        <w:pStyle w:val="Pardeliste"/>
+        <w:pStyle w:val="Paragraphedeliste"/>
         <w:numPr>
           <w:ilvl w:val="0"/>
           <w:numId w:val="11"/>
@@ -2242,7 +2245,7 @@
     </w:p>
     <w:p>
       <w:pPr>
-        <w:pStyle w:val="Pardeliste"/>
+        <w:pStyle w:val="Paragraphedeliste"/>
         <w:numPr>
           <w:ilvl w:val="0"/>
           <w:numId w:val="7"/>
@@ -2259,7 +2262,7 @@
     </w:p>
     <w:p>
       <w:pPr>
-        <w:pStyle w:val="Pardeliste"/>
+        <w:pStyle w:val="Paragraphedeliste"/>
         <w:numPr>
           <w:ilvl w:val="0"/>
           <w:numId w:val="7"/>
@@ -2276,7 +2279,7 @@
     </w:p>
     <w:p>
       <w:pPr>
-        <w:pStyle w:val="Pardeliste"/>
+        <w:pStyle w:val="Paragraphedeliste"/>
         <w:numPr>
           <w:ilvl w:val="0"/>
           <w:numId w:val="7"/>
@@ -2293,7 +2296,7 @@
     </w:p>
     <w:p>
       <w:pPr>
-        <w:pStyle w:val="Pardeliste"/>
+        <w:pStyle w:val="Paragraphedeliste"/>
         <w:numPr>
           <w:ilvl w:val="0"/>
           <w:numId w:val="7"/>
@@ -2310,7 +2313,7 @@
     </w:p>
     <w:p>
       <w:pPr>
-        <w:pStyle w:val="Pardeliste"/>
+        <w:pStyle w:val="Paragraphedeliste"/>
         <w:numPr>
           <w:ilvl w:val="0"/>
           <w:numId w:val="7"/>
@@ -2327,7 +2330,7 @@
     </w:p>
     <w:p>
       <w:pPr>
-        <w:pStyle w:val="Pardeliste"/>
+        <w:pStyle w:val="Paragraphedeliste"/>
         <w:numPr>
           <w:ilvl w:val="1"/>
           <w:numId w:val="7"/>
@@ -2344,7 +2347,7 @@
     </w:p>
     <w:p>
       <w:pPr>
-        <w:pStyle w:val="Pardeliste"/>
+        <w:pStyle w:val="Paragraphedeliste"/>
         <w:numPr>
           <w:ilvl w:val="1"/>
           <w:numId w:val="7"/>
@@ -2361,7 +2364,7 @@
     </w:p>
     <w:p>
       <w:pPr>
-        <w:pStyle w:val="Pardeliste"/>
+        <w:pStyle w:val="Paragraphedeliste"/>
         <w:numPr>
           <w:ilvl w:val="1"/>
           <w:numId w:val="7"/>
@@ -2378,7 +2381,7 @@
     </w:p>
     <w:p>
       <w:pPr>
-        <w:pStyle w:val="Pardeliste"/>
+        <w:pStyle w:val="Paragraphedeliste"/>
         <w:numPr>
           <w:ilvl w:val="0"/>
           <w:numId w:val="7"/>
@@ -2395,7 +2398,7 @@
     </w:p>
     <w:p>
       <w:pPr>
-        <w:pStyle w:val="Pardeliste"/>
+        <w:pStyle w:val="Paragraphedeliste"/>
         <w:numPr>
           <w:ilvl w:val="0"/>
           <w:numId w:val="7"/>
@@ -2448,7 +2451,7 @@
     </w:p>
     <w:p>
       <w:pPr>
-        <w:pStyle w:val="Pardeliste"/>
+        <w:pStyle w:val="Paragraphedeliste"/>
         <w:numPr>
           <w:ilvl w:val="0"/>
           <w:numId w:val="8"/>
@@ -2464,7 +2467,7 @@
     </w:p>
     <w:p>
       <w:pPr>
-        <w:pStyle w:val="Pardeliste"/>
+        <w:pStyle w:val="Paragraphedeliste"/>
         <w:numPr>
           <w:ilvl w:val="0"/>
           <w:numId w:val="8"/>
@@ -2499,21 +2502,27 @@
       <w:r>
         <w:t>Ci</w:t>
       </w:r>
+      <w:r>
+        <w:t>-dessous, la planifica</w:t>
+      </w:r>
+      <w:r>
+        <w:t xml:space="preserve">tion du projet. Ce planning </w:t>
+      </w:r>
       <w:bookmarkStart w:id="9" w:name="_GoBack"/>
       <w:bookmarkEnd w:id="9"/>
       <w:r>
-        <w:t>-dessous, la planification du projet. Ce planning est va évoluer en fonction des premières parties de l’analyse car ce sont ces parties qui vont nous permettre d’identifier correctement les tâches d’implémentation.</w:t>
-      </w:r>
-    </w:p>
-    <w:p>
-      <w:pPr>
-        <w:pStyle w:val="Pardeliste"/>
+        <w:t>va évoluer en fonction des premières parties de l’analyse car ce sont ces parties qui vont nous permettre d’identifier correctement les tâches d’implémentation.</w:t>
+      </w:r>
+    </w:p>
+    <w:p>
+      <w:pPr>
+        <w:pStyle w:val="Paragraphedeliste"/>
         <w:jc w:val="left"/>
       </w:pPr>
       <w:r>
         <w:rPr>
           <w:noProof/>
-          <w:lang w:val="fr-FR" w:eastAsia="zh-CN"/>
+          <w:lang w:eastAsia="fr-CH"/>
         </w:rPr>
         <w:drawing>
           <wp:inline distT="0" distB="0" distL="0" distR="0" wp14:anchorId="505BE7BE" wp14:editId="3BB37D6C">
@@ -2576,7 +2585,7 @@
 </file>
 
 <file path=word/endnotes.xml><?xml version="1.0" encoding="utf-8"?>
-<w:endnotes xmlns:wpc="http://schemas.microsoft.com/office/word/2010/wordprocessingCanvas" xmlns:mo="http://schemas.microsoft.com/office/mac/office/2008/main" xmlns:mc="http://schemas.openxmlformats.org/markup-compatibility/2006" xmlns:mv="urn:schemas-microsoft-com:mac:vml" xmlns:o="urn:schemas-microsoft-com:office:office" xmlns:r="http://schemas.openxmlformats.org/officeDocument/2006/relationships" xmlns:m="http://schemas.openxmlformats.org/officeDocument/2006/math" xmlns:v="urn:schemas-microsoft-com:vml" xmlns:wp14="http://schemas.microsoft.com/office/word/2010/wordprocessingDrawing" xmlns:wp="http://schemas.openxmlformats.org/drawingml/2006/wordprocessingDrawing" xmlns:w10="urn:schemas-microsoft-com:office:word" xmlns:w="http://schemas.openxmlformats.org/wordprocessingml/2006/main" xmlns:w14="http://schemas.microsoft.com/office/word/2010/wordml" xmlns:w15="http://schemas.microsoft.com/office/word/2012/wordml" xmlns:wpg="http://schemas.microsoft.com/office/word/2010/wordprocessingGroup" xmlns:wpi="http://schemas.microsoft.com/office/word/2010/wordprocessingInk" xmlns:wne="http://schemas.microsoft.com/office/word/2006/wordml" xmlns:wps="http://schemas.microsoft.com/office/word/2010/wordprocessingShape" mc:Ignorable="w14 w15 wp14">
+<w:endnotes xmlns:wpc="http://schemas.microsoft.com/office/word/2010/wordprocessingCanvas" xmlns:mc="http://schemas.openxmlformats.org/markup-compatibility/2006" xmlns:o="urn:schemas-microsoft-com:office:office" xmlns:r="http://schemas.openxmlformats.org/officeDocument/2006/relationships" xmlns:m="http://schemas.openxmlformats.org/officeDocument/2006/math" xmlns:v="urn:schemas-microsoft-com:vml" xmlns:wp14="http://schemas.microsoft.com/office/word/2010/wordprocessingDrawing" xmlns:wp="http://schemas.openxmlformats.org/drawingml/2006/wordprocessingDrawing" xmlns:w10="urn:schemas-microsoft-com:office:word" xmlns:w="http://schemas.openxmlformats.org/wordprocessingml/2006/main" xmlns:w14="http://schemas.microsoft.com/office/word/2010/wordml" xmlns:w15="http://schemas.microsoft.com/office/word/2012/wordml" xmlns:wpg="http://schemas.microsoft.com/office/word/2010/wordprocessingGroup" xmlns:wpi="http://schemas.microsoft.com/office/word/2010/wordprocessingInk" xmlns:wne="http://schemas.microsoft.com/office/word/2006/wordml" xmlns:wps="http://schemas.microsoft.com/office/word/2010/wordprocessingShape" mc:Ignorable="w14 w15 wp14">
   <w:endnote w:type="separator" w:id="-1">
     <w:p>
       <w:pPr>
@@ -2601,7 +2610,7 @@
 </file>
 
 <file path=word/footnotes.xml><?xml version="1.0" encoding="utf-8"?>
-<w:footnotes xmlns:wpc="http://schemas.microsoft.com/office/word/2010/wordprocessingCanvas" xmlns:mo="http://schemas.microsoft.com/office/mac/office/2008/main" xmlns:mc="http://schemas.openxmlformats.org/markup-compatibility/2006" xmlns:mv="urn:schemas-microsoft-com:mac:vml" xmlns:o="urn:schemas-microsoft-com:office:office" xmlns:r="http://schemas.openxmlformats.org/officeDocument/2006/relationships" xmlns:m="http://schemas.openxmlformats.org/officeDocument/2006/math" xmlns:v="urn:schemas-microsoft-com:vml" xmlns:wp14="http://schemas.microsoft.com/office/word/2010/wordprocessingDrawing" xmlns:wp="http://schemas.openxmlformats.org/drawingml/2006/wordprocessingDrawing" xmlns:w10="urn:schemas-microsoft-com:office:word" xmlns:w="http://schemas.openxmlformats.org/wordprocessingml/2006/main" xmlns:w14="http://schemas.microsoft.com/office/word/2010/wordml" xmlns:w15="http://schemas.microsoft.com/office/word/2012/wordml" xmlns:wpg="http://schemas.microsoft.com/office/word/2010/wordprocessingGroup" xmlns:wpi="http://schemas.microsoft.com/office/word/2010/wordprocessingInk" xmlns:wne="http://schemas.microsoft.com/office/word/2006/wordml" xmlns:wps="http://schemas.microsoft.com/office/word/2010/wordprocessingShape" mc:Ignorable="w14 w15 wp14">
+<w:footnotes xmlns:wpc="http://schemas.microsoft.com/office/word/2010/wordprocessingCanvas" xmlns:mc="http://schemas.openxmlformats.org/markup-compatibility/2006" xmlns:o="urn:schemas-microsoft-com:office:office" xmlns:r="http://schemas.openxmlformats.org/officeDocument/2006/relationships" xmlns:m="http://schemas.openxmlformats.org/officeDocument/2006/math" xmlns:v="urn:schemas-microsoft-com:vml" xmlns:wp14="http://schemas.microsoft.com/office/word/2010/wordprocessingDrawing" xmlns:wp="http://schemas.openxmlformats.org/drawingml/2006/wordprocessingDrawing" xmlns:w10="urn:schemas-microsoft-com:office:word" xmlns:w="http://schemas.openxmlformats.org/wordprocessingml/2006/main" xmlns:w14="http://schemas.microsoft.com/office/word/2010/wordml" xmlns:w15="http://schemas.microsoft.com/office/word/2012/wordml" xmlns:wpg="http://schemas.microsoft.com/office/word/2010/wordprocessingGroup" xmlns:wpi="http://schemas.microsoft.com/office/word/2010/wordprocessingInk" xmlns:wne="http://schemas.microsoft.com/office/word/2006/wordml" xmlns:wps="http://schemas.microsoft.com/office/word/2010/wordprocessingShape" mc:Ignorable="w14 w15 wp14">
   <w:footnote w:type="separator" w:id="-1">
     <w:p>
       <w:pPr>
@@ -2626,7 +2635,7 @@
 </file>
 
 <file path=word/numbering.xml><?xml version="1.0" encoding="utf-8"?>
-<w:numbering xmlns:wpc="http://schemas.microsoft.com/office/word/2010/wordprocessingCanvas" xmlns:mo="http://schemas.microsoft.com/office/mac/office/2008/main" xmlns:mc="http://schemas.openxmlformats.org/markup-compatibility/2006" xmlns:mv="urn:schemas-microsoft-com:mac:vml" xmlns:o="urn:schemas-microsoft-com:office:office" xmlns:r="http://schemas.openxmlformats.org/officeDocument/2006/relationships" xmlns:m="http://schemas.openxmlformats.org/officeDocument/2006/math" xmlns:v="urn:schemas-microsoft-com:vml" xmlns:wp14="http://schemas.microsoft.com/office/word/2010/wordprocessingDrawing" xmlns:wp="http://schemas.openxmlformats.org/drawingml/2006/wordprocessingDrawing" xmlns:w10="urn:schemas-microsoft-com:office:word" xmlns:w="http://schemas.openxmlformats.org/wordprocessingml/2006/main" xmlns:w14="http://schemas.microsoft.com/office/word/2010/wordml" xmlns:w15="http://schemas.microsoft.com/office/word/2012/wordml" xmlns:wpg="http://schemas.microsoft.com/office/word/2010/wordprocessingGroup" xmlns:wpi="http://schemas.microsoft.com/office/word/2010/wordprocessingInk" xmlns:wne="http://schemas.microsoft.com/office/word/2006/wordml" xmlns:wps="http://schemas.microsoft.com/office/word/2010/wordprocessingShape" mc:Ignorable="w14 w15 wp14">
+<w:numbering xmlns:wpc="http://schemas.microsoft.com/office/word/2010/wordprocessingCanvas" xmlns:mc="http://schemas.openxmlformats.org/markup-compatibility/2006" xmlns:o="urn:schemas-microsoft-com:office:office" xmlns:r="http://schemas.openxmlformats.org/officeDocument/2006/relationships" xmlns:m="http://schemas.openxmlformats.org/officeDocument/2006/math" xmlns:v="urn:schemas-microsoft-com:vml" xmlns:wp14="http://schemas.microsoft.com/office/word/2010/wordprocessingDrawing" xmlns:wp="http://schemas.openxmlformats.org/drawingml/2006/wordprocessingDrawing" xmlns:w10="urn:schemas-microsoft-com:office:word" xmlns:w="http://schemas.openxmlformats.org/wordprocessingml/2006/main" xmlns:w14="http://schemas.microsoft.com/office/word/2010/wordml" xmlns:w15="http://schemas.microsoft.com/office/word/2012/wordml" xmlns:wpg="http://schemas.microsoft.com/office/word/2010/wordprocessingGroup" xmlns:wpi="http://schemas.microsoft.com/office/word/2010/wordprocessingInk" xmlns:wne="http://schemas.microsoft.com/office/word/2006/wordml" xmlns:wps="http://schemas.microsoft.com/office/word/2010/wordprocessingShape" mc:Ignorable="w14 w15 wp14">
   <w:abstractNum w:abstractNumId="0">
     <w:nsid w:val="08E15C10"/>
     <w:multiLevelType w:val="hybridMultilevel"/>
@@ -3923,7 +3932,7 @@
       </w:pPr>
     </w:pPrDefault>
   </w:docDefaults>
-  <w:latentStyles w:defLockedState="0" w:defUIPriority="99" w:defSemiHidden="0" w:defUnhideWhenUsed="0" w:defQFormat="0" w:count="382">
+  <w:latentStyles w:defLockedState="0" w:defUIPriority="99" w:defSemiHidden="0" w:defUnhideWhenUsed="0" w:defQFormat="0" w:count="371">
     <w:lsdException w:name="Normal" w:uiPriority="0" w:qFormat="1"/>
     <w:lsdException w:name="heading 1" w:uiPriority="9" w:qFormat="1"/>
     <w:lsdException w:name="heading 2" w:semiHidden="1" w:uiPriority="9" w:unhideWhenUsed="1" w:qFormat="1"/>
@@ -4295,8 +4304,6 @@
     <w:lsdException w:name="List Table 5 Dark Accent 6" w:uiPriority="50"/>
     <w:lsdException w:name="List Table 6 Colorful Accent 6" w:uiPriority="51"/>
     <w:lsdException w:name="List Table 7 Colorful Accent 6" w:uiPriority="52"/>
-    <w:lsdException w:name="Mention" w:semiHidden="1" w:unhideWhenUsed="1"/>
-    <w:lsdException w:name="Smart Hyperlink" w:semiHidden="1" w:unhideWhenUsed="1"/>
   </w:latentStyles>
   <w:style w:type="paragraph" w:default="1" w:styleId="Normal">
     <w:name w:val="Normal"/>
@@ -4450,7 +4457,7 @@
       <w:szCs w:val="26"/>
     </w:rPr>
   </w:style>
-  <w:style w:type="paragraph" w:styleId="Pardeliste">
+  <w:style w:type="paragraph" w:styleId="Paragraphedeliste">
     <w:name w:val="List Paragraph"/>
     <w:basedOn w:val="Normal"/>
     <w:uiPriority w:val="34"/>
@@ -4960,7 +4967,7 @@
 </file>
 
 <file path=customXml/itemProps1.xml><?xml version="1.0" encoding="utf-8"?>
-<ds:datastoreItem xmlns:ds="http://schemas.openxmlformats.org/officeDocument/2006/customXml" ds:itemID="{31D795BD-4593-8646-BF01-C360C52B36FA}">
+<ds:datastoreItem xmlns:ds="http://schemas.openxmlformats.org/officeDocument/2006/customXml" ds:itemID="{4C3DED30-914C-4A39-B3A9-886062B39925}">
   <ds:schemaRefs>
     <ds:schemaRef ds:uri="http://schemas.openxmlformats.org/officeDocument/2006/bibliography"/>
   </ds:schemaRefs>

</xml_diff>